<commit_message>
Amend pictures and report docs.
</commit_message>
<xml_diff>
--- a/COM6115.docx
+++ b/COM6115.docx
@@ -44,9 +44,6 @@
       <w:pPr>
         <w:spacing w:line="480" w:lineRule="auto"/>
         <w:jc w:val="center"/>
-        <w:rPr>
-          <w:rFonts w:hint="eastAsia"/>
-        </w:rPr>
       </w:pPr>
       <w:r>
         <w:t>Student Registration Number: 19018654</w:t>
@@ -56,7 +53,6 @@
       <w:pPr>
         <w:spacing w:line="276" w:lineRule="auto"/>
         <w:rPr>
-          <w:rFonts w:hint="eastAsia"/>
           <w:b/>
           <w:sz w:val="28"/>
           <w:szCs w:val="28"/>
@@ -343,7 +339,6 @@
       <w:pPr>
         <w:spacing w:line="276" w:lineRule="auto"/>
         <w:rPr>
-          <w:rFonts w:hint="eastAsia"/>
           <w:b/>
           <w:sz w:val="24"/>
         </w:rPr>
@@ -447,6 +442,13 @@
           <w:sz w:val="22"/>
           <w:szCs w:val="22"/>
         </w:rPr>
+        <w:t xml:space="preserve"> (green bar)</w:t>
+      </w:r>
+      <w:r>
+        <w:rPr>
+          <w:sz w:val="22"/>
+          <w:szCs w:val="22"/>
+        </w:rPr>
         <w:t>, the time consumption is also reduced by half.</w:t>
       </w:r>
     </w:p>
@@ -478,6 +480,7 @@
       <w:pPr>
         <w:ind w:firstLine="420"/>
         <w:rPr>
+          <w:rFonts w:hint="eastAsia"/>
           <w:sz w:val="22"/>
           <w:szCs w:val="22"/>
         </w:rPr>
@@ -529,17 +532,15 @@
           <w:sz w:val="22"/>
           <w:szCs w:val="22"/>
         </w:rPr>
-        <w:t xml:space="preserve"> law, frequently occurring words account for nearly 50% of the total number of words. These words are not the most useful for retrieval. </w:t>
-      </w:r>
-      <w:proofErr w:type="gramStart"/>
-      <w:r>
-        <w:rPr>
-          <w:sz w:val="22"/>
-          <w:szCs w:val="22"/>
-        </w:rPr>
-        <w:t>So</w:t>
-      </w:r>
-      <w:proofErr w:type="gramEnd"/>
+        <w:t xml:space="preserve"> law, frequently occurring words account for nearly 50% of the total number of words. These words are not the most useful for retrieval. So</w:t>
+      </w:r>
+      <w:r>
+        <w:rPr>
+          <w:sz w:val="22"/>
+          <w:szCs w:val="22"/>
+        </w:rPr>
+        <w:t>,</w:t>
+      </w:r>
       <w:r>
         <w:rPr>
           <w:sz w:val="22"/>
@@ -568,7 +569,6 @@
       <w:pPr>
         <w:spacing w:line="276" w:lineRule="auto"/>
         <w:rPr>
-          <w:rFonts w:hint="eastAsia"/>
           <w:b/>
           <w:sz w:val="24"/>
         </w:rPr>
@@ -586,13 +586,13 @@
               <wp:anchor distT="0" distB="0" distL="114300" distR="114300" simplePos="0" relativeHeight="251662336" behindDoc="0" locked="0" layoutInCell="1" allowOverlap="1" wp14:anchorId="6DC3C662" wp14:editId="0A9E8874">
                 <wp:simplePos x="0" y="0"/>
                 <wp:positionH relativeFrom="column">
-                  <wp:posOffset>-828040</wp:posOffset>
+                  <wp:posOffset>-756285</wp:posOffset>
                 </wp:positionH>
                 <wp:positionV relativeFrom="paragraph">
-                  <wp:posOffset>313790</wp:posOffset>
+                  <wp:posOffset>308610</wp:posOffset>
                 </wp:positionV>
-                <wp:extent cx="7532370" cy="2281188"/>
-                <wp:effectExtent l="0" t="0" r="0" b="5080"/>
+                <wp:extent cx="7532370" cy="2428240"/>
+                <wp:effectExtent l="0" t="0" r="0" b="0"/>
                 <wp:wrapTopAndBottom/>
                 <wp:docPr id="8" name="文本框 8"/>
                 <wp:cNvGraphicFramePr/>
@@ -603,7 +603,7 @@
                       <wps:spPr>
                         <a:xfrm>
                           <a:off x="0" y="0"/>
-                          <a:ext cx="7532370" cy="2281188"/>
+                          <a:ext cx="7532370" cy="2428240"/>
                         </a:xfrm>
                         <a:prstGeom prst="rect">
                           <a:avLst/>
@@ -634,9 +634,9 @@
                               </w:rPr>
                               <w:drawing>
                                 <wp:inline distT="0" distB="0" distL="0" distR="0" wp14:anchorId="5FF0CAC4" wp14:editId="339FA1DD">
-                                  <wp:extent cx="6736080" cy="1943735"/>
-                                  <wp:effectExtent l="0" t="0" r="0" b="0"/>
-                                  <wp:docPr id="14" name="图片 14"/>
+                                  <wp:extent cx="6897930" cy="2143125"/>
+                                  <wp:effectExtent l="0" t="0" r="0" b="3175"/>
+                                  <wp:docPr id="1" name="图片 1"/>
                                   <wp:cNvGraphicFramePr/>
                                   <a:graphic xmlns:a="http://schemas.openxmlformats.org/drawingml/2006/main">
                                     <a:graphicData uri="http://schemas.openxmlformats.org/drawingml/2006/picture">
@@ -660,7 +660,7 @@
                                         <pic:spPr>
                                           <a:xfrm>
                                             <a:off x="0" y="0"/>
-                                            <a:ext cx="6834409" cy="1972108"/>
+                                            <a:ext cx="7099014" cy="2205600"/>
                                           </a:xfrm>
                                           <a:prstGeom prst="rect">
                                             <a:avLst/>
@@ -752,7 +752,7 @@
           </mc:Choice>
           <mc:Fallback>
             <w:pict>
-              <v:shape w14:anchorId="6DC3C662" id="文本框 8" o:spid="_x0000_s1027" type="#_x0000_t202" style="position:absolute;left:0;text-align:left;margin-left:-65.2pt;margin-top:24.7pt;width:593.1pt;height:179.6pt;z-index:251662336;visibility:visible;mso-wrap-style:square;mso-width-percent:0;mso-height-percent:0;mso-wrap-distance-left:9pt;mso-wrap-distance-top:0;mso-wrap-distance-right:9pt;mso-wrap-distance-bottom:0;mso-position-horizontal:absolute;mso-position-horizontal-relative:text;mso-position-vertical:absolute;mso-position-vertical-relative:text;mso-width-percent:0;mso-height-percent:0;mso-width-relative:margin;mso-height-relative:margin;v-text-anchor:top" o:gfxdata="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" fillcolor="white [3201]" stroked="f" strokeweight=".5pt">
+              <v:shape w14:anchorId="6DC3C662" id="文本框 8" o:spid="_x0000_s1027" type="#_x0000_t202" style="position:absolute;left:0;text-align:left;margin-left:-59.55pt;margin-top:24.3pt;width:593.1pt;height:191.2pt;z-index:251662336;visibility:visible;mso-wrap-style:square;mso-width-percent:0;mso-height-percent:0;mso-wrap-distance-left:9pt;mso-wrap-distance-top:0;mso-wrap-distance-right:9pt;mso-wrap-distance-bottom:0;mso-position-horizontal:absolute;mso-position-horizontal-relative:text;mso-position-vertical:absolute;mso-position-vertical-relative:text;mso-width-percent:0;mso-height-percent:0;mso-width-relative:margin;mso-height-relative:margin;v-text-anchor:top" o:gfxdata="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" fillcolor="white [3201]" stroked="f" strokeweight=".5pt">
                 <v:textbox>
                   <w:txbxContent>
                     <w:p>
@@ -772,9 +772,9 @@
                         </w:rPr>
                         <w:drawing>
                           <wp:inline distT="0" distB="0" distL="0" distR="0" wp14:anchorId="5FF0CAC4" wp14:editId="339FA1DD">
-                            <wp:extent cx="6736080" cy="1943735"/>
-                            <wp:effectExtent l="0" t="0" r="0" b="0"/>
-                            <wp:docPr id="14" name="图片 14"/>
+                            <wp:extent cx="6897930" cy="2143125"/>
+                            <wp:effectExtent l="0" t="0" r="0" b="3175"/>
+                            <wp:docPr id="1" name="图片 1"/>
                             <wp:cNvGraphicFramePr/>
                             <a:graphic xmlns:a="http://schemas.openxmlformats.org/drawingml/2006/main">
                               <a:graphicData uri="http://schemas.openxmlformats.org/drawingml/2006/picture">
@@ -798,7 +798,7 @@
                                   <pic:spPr>
                                     <a:xfrm>
                                       <a:off x="0" y="0"/>
-                                      <a:ext cx="6834409" cy="1972108"/>
+                                      <a:ext cx="7099014" cy="2205600"/>
                                     </a:xfrm>
                                     <a:prstGeom prst="rect">
                                       <a:avLst/>
@@ -888,7 +888,6 @@
       <w:pPr>
         <w:ind w:firstLine="420"/>
         <w:rPr>
-          <w:rFonts w:hint="eastAsia"/>
           <w:sz w:val="22"/>
           <w:szCs w:val="22"/>
         </w:rPr>
@@ -899,7 +898,42 @@
           <w:szCs w:val="22"/>
         </w:rPr>
         <w:lastRenderedPageBreak/>
-        <w:t xml:space="preserve">The figures above show the evaluation scores in Binary and TF modes, respectively. When using stemming, due to the mixture of morphological variations, words with the same meaning and different forms are treated as the same word, and the score improves. Even better is the use of </w:t>
+        <w:t>The figures above show the evaluation scores</w:t>
+      </w:r>
+      <w:r>
+        <w:rPr>
+          <w:sz w:val="22"/>
+          <w:szCs w:val="22"/>
+        </w:rPr>
+        <w:t>, including precision, recall and F-measure from left to right</w:t>
+      </w:r>
+      <w:r>
+        <w:rPr>
+          <w:sz w:val="22"/>
+          <w:szCs w:val="22"/>
+        </w:rPr>
+        <w:t xml:space="preserve"> in Binary and TF modes, respectively. When using stemming</w:t>
+      </w:r>
+      <w:r>
+        <w:rPr>
+          <w:sz w:val="22"/>
+          <w:szCs w:val="22"/>
+        </w:rPr>
+        <w:t xml:space="preserve"> </w:t>
+      </w:r>
+      <w:r>
+        <w:rPr>
+          <w:sz w:val="22"/>
+          <w:szCs w:val="22"/>
+        </w:rPr>
+        <w:t>(red bar)</w:t>
+      </w:r>
+      <w:r>
+        <w:rPr>
+          <w:sz w:val="22"/>
+          <w:szCs w:val="22"/>
+        </w:rPr>
+        <w:t xml:space="preserve">, due to the mixture of morphological variations, words with the same meaning and different forms are treated as the same word, and the score improves. Even better is the use of </w:t>
       </w:r>
       <w:proofErr w:type="spellStart"/>
       <w:r>
@@ -915,7 +949,56 @@
           <w:sz w:val="22"/>
           <w:szCs w:val="22"/>
         </w:rPr>
-        <w:t>, which cuts out a large number of unimportant high-frequency words. Compared with the stemming method, the score improves even more. Works best when used with both methods.</w:t>
+        <w:t xml:space="preserve"> (</w:t>
+      </w:r>
+      <w:r>
+        <w:rPr>
+          <w:sz w:val="22"/>
+          <w:szCs w:val="22"/>
+        </w:rPr>
+        <w:t>orange bar</w:t>
+      </w:r>
+      <w:r>
+        <w:rPr>
+          <w:sz w:val="22"/>
+          <w:szCs w:val="22"/>
+        </w:rPr>
+        <w:t>)</w:t>
+      </w:r>
+      <w:r>
+        <w:rPr>
+          <w:sz w:val="22"/>
+          <w:szCs w:val="22"/>
+        </w:rPr>
+        <w:t>, which cuts out a large number of unimportant high-frequency words.</w:t>
+      </w:r>
+      <w:r>
+        <w:rPr>
+          <w:sz w:val="22"/>
+          <w:szCs w:val="22"/>
+        </w:rPr>
+        <w:t xml:space="preserve"> </w:t>
+      </w:r>
+      <w:r>
+        <w:rPr>
+          <w:sz w:val="22"/>
+          <w:szCs w:val="22"/>
+        </w:rPr>
+        <w:t>Works best when used with both methods</w:t>
+      </w:r>
+      <w:r>
+        <w:rPr>
+          <w:sz w:val="22"/>
+          <w:szCs w:val="22"/>
+        </w:rPr>
+        <w:t xml:space="preserve"> (green bar)</w:t>
+      </w:r>
+      <w:r>
+        <w:rPr>
+          <w:sz w:val="22"/>
+          <w:szCs w:val="22"/>
+        </w:rPr>
+        <w:t>.</w:t>
       </w:r>
     </w:p>
     <w:p>
@@ -923,7 +1006,6 @@
         <w:spacing w:line="276" w:lineRule="auto"/>
         <w:ind w:firstLine="420"/>
         <w:rPr>
-          <w:rFonts w:hint="eastAsia"/>
           <w:sz w:val="22"/>
           <w:szCs w:val="22"/>
         </w:rPr>
@@ -1086,18 +1168,7 @@
                                   <w14:bevel/>
                                 </w14:textOutline>
                               </w:rPr>
-                              <w:t>TF-IDF</w:t>
-                            </w:r>
-                            <w:r>
-                              <w:rPr>
-                                <w:rFonts w:ascii="Times" w:hAnsi="Times"/>
-                                <w14:textOutline w14:w="9525" w14:cap="rnd" w14:cmpd="sng" w14:algn="ctr">
-                                  <w14:noFill/>
-                                  <w14:prstDash w14:val="solid"/>
-                                  <w14:bevel/>
-                                </w14:textOutline>
-                              </w:rPr>
-                              <w:t xml:space="preserve"> Evaluation Score</w:t>
+                              <w:t>TF-IDF Evaluation Score</w:t>
                             </w:r>
                           </w:p>
                         </w:txbxContent>
@@ -1239,18 +1310,7 @@
                             <w14:bevel/>
                           </w14:textOutline>
                         </w:rPr>
-                        <w:t>TF-IDF</w:t>
-                      </w:r>
-                      <w:r>
-                        <w:rPr>
-                          <w:rFonts w:ascii="Times" w:hAnsi="Times"/>
-                          <w14:textOutline w14:w="9525" w14:cap="rnd" w14:cmpd="sng" w14:algn="ctr">
-                            <w14:noFill/>
-                            <w14:prstDash w14:val="solid"/>
-                            <w14:bevel/>
-                          </w14:textOutline>
-                        </w:rPr>
-                        <w:t xml:space="preserve"> Evaluation Score</w:t>
+                        <w:t>TF-IDF Evaluation Score</w:t>
                       </w:r>
                     </w:p>
                   </w:txbxContent>
@@ -1327,6 +1387,13 @@
           <w:sz w:val="22"/>
           <w:szCs w:val="22"/>
         </w:rPr>
+        <w:t xml:space="preserve"> (orange bar)</w:t>
+      </w:r>
+      <w:r>
+        <w:rPr>
+          <w:sz w:val="22"/>
+          <w:szCs w:val="22"/>
+        </w:rPr>
         <w:t xml:space="preserve">, these useful words have been removed, so the score dropped compared to stemming. The use of </w:t>
       </w:r>
       <w:proofErr w:type="spellStart"/>
@@ -1343,7 +1410,35 @@
           <w:sz w:val="22"/>
           <w:szCs w:val="22"/>
         </w:rPr>
-        <w:t xml:space="preserve"> has little help for the TF-IDF mode, while in the current mode, stemming has improved the score considerably.</w:t>
+        <w:t xml:space="preserve"> has little help for the TF-IDF mode, while in the current mode, stemming</w:t>
+      </w:r>
+      <w:r>
+        <w:rPr>
+          <w:sz w:val="22"/>
+          <w:szCs w:val="22"/>
+        </w:rPr>
+        <w:t xml:space="preserve"> (</w:t>
+      </w:r>
+      <w:r>
+        <w:rPr>
+          <w:sz w:val="22"/>
+          <w:szCs w:val="22"/>
+        </w:rPr>
+        <w:t>red bar</w:t>
+      </w:r>
+      <w:r>
+        <w:rPr>
+          <w:sz w:val="22"/>
+          <w:szCs w:val="22"/>
+        </w:rPr>
+        <w:t>)</w:t>
+      </w:r>
+      <w:r>
+        <w:rPr>
+          <w:sz w:val="22"/>
+          <w:szCs w:val="22"/>
+        </w:rPr>
+        <w:t xml:space="preserve"> has improved the score considerably.</w:t>
       </w:r>
     </w:p>
     <w:p>
@@ -1351,7 +1446,6 @@
         <w:spacing w:line="276" w:lineRule="auto"/>
         <w:ind w:firstLine="420"/>
         <w:rPr>
-          <w:rFonts w:hint="eastAsia"/>
           <w:sz w:val="22"/>
           <w:szCs w:val="22"/>
         </w:rPr>
@@ -1361,7 +1455,6 @@
       <w:pPr>
         <w:spacing w:line="276" w:lineRule="auto"/>
         <w:rPr>
-          <w:rFonts w:hint="eastAsia"/>
           <w:b/>
           <w:sz w:val="28"/>
           <w:szCs w:val="28"/>
@@ -1373,8 +1466,42 @@
           <w:sz w:val="28"/>
           <w:szCs w:val="28"/>
         </w:rPr>
-        <w:t>Data table</w:t>
-      </w:r>
+        <w:t>Experimental</w:t>
+      </w:r>
+      <w:r>
+        <w:rPr>
+          <w:b/>
+          <w:sz w:val="28"/>
+          <w:szCs w:val="28"/>
+        </w:rPr>
+        <w:t xml:space="preserve"> </w:t>
+      </w:r>
+      <w:r>
+        <w:rPr>
+          <w:b/>
+          <w:sz w:val="28"/>
+          <w:szCs w:val="28"/>
+        </w:rPr>
+        <w:t xml:space="preserve">Data </w:t>
+      </w:r>
+      <w:r>
+        <w:rPr>
+          <w:b/>
+          <w:sz w:val="28"/>
+          <w:szCs w:val="28"/>
+        </w:rPr>
+        <w:t>T</w:t>
+      </w:r>
+      <w:r>
+        <w:rPr>
+          <w:b/>
+          <w:sz w:val="28"/>
+          <w:szCs w:val="28"/>
+        </w:rPr>
+        <w:t>able</w:t>
+      </w:r>
+      <w:bookmarkStart w:id="0" w:name="_GoBack"/>
+      <w:bookmarkEnd w:id="0"/>
     </w:p>
     <w:tbl>
       <w:tblPr>
@@ -1384,8 +1511,8 @@
         <w:tblLook w:val="04A0" w:firstRow="1" w:lastRow="0" w:firstColumn="1" w:lastColumn="0" w:noHBand="0" w:noVBand="1"/>
       </w:tblPr>
       <w:tblGrid>
-        <w:gridCol w:w="846"/>
-        <w:gridCol w:w="2126"/>
+        <w:gridCol w:w="1413"/>
+        <w:gridCol w:w="2562"/>
         <w:gridCol w:w="1384"/>
         <w:gridCol w:w="1309"/>
         <w:gridCol w:w="1276"/>
@@ -1397,7 +1524,7 @@
         </w:trPr>
         <w:tc>
           <w:tcPr>
-            <w:tcW w:w="846" w:type="dxa"/>
+            <w:tcW w:w="1413" w:type="dxa"/>
             <w:shd w:val="clear" w:color="auto" w:fill="D9D9D9" w:themeFill="background1" w:themeFillShade="D9"/>
             <w:vAlign w:val="center"/>
           </w:tcPr>
@@ -1407,12 +1534,14 @@
               <w:jc w:val="center"/>
               <w:rPr>
                 <w:rFonts w:ascii="DengXian" w:eastAsia="DengXian" w:hAnsi="DengXian"/>
-                <w:color w:val="000000"/>
-              </w:rPr>
-            </w:pPr>
-            <w:r>
-              <w:rPr>
-                <w:rFonts w:ascii="DengXian" w:eastAsia="DengXian" w:hAnsi="DengXian" w:hint="eastAsia"/>
+                <w:b/>
+                <w:color w:val="000000"/>
+              </w:rPr>
+            </w:pPr>
+            <w:r>
+              <w:rPr>
+                <w:rFonts w:ascii="DengXian" w:eastAsia="DengXian" w:hAnsi="DengXian" w:hint="eastAsia"/>
+                <w:b/>
                 <w:color w:val="000000"/>
               </w:rPr>
               <w:t>Mode</w:t>
@@ -1421,7 +1550,7 @@
         </w:tc>
         <w:tc>
           <w:tcPr>
-            <w:tcW w:w="2126" w:type="dxa"/>
+            <w:tcW w:w="2562" w:type="dxa"/>
             <w:shd w:val="clear" w:color="auto" w:fill="D9D9D9" w:themeFill="background1" w:themeFillShade="D9"/>
             <w:vAlign w:val="center"/>
           </w:tcPr>
@@ -1429,16 +1558,34 @@
             <w:pPr>
               <w:jc w:val="center"/>
               <w:rPr>
-                <w:rFonts w:ascii="DengXian" w:eastAsia="DengXian" w:hAnsi="DengXian" w:hint="eastAsia"/>
-                <w:color w:val="000000"/>
-              </w:rPr>
-            </w:pPr>
-            <w:r>
-              <w:rPr>
-                <w:rFonts w:ascii="DengXian" w:eastAsia="DengXian" w:hAnsi="DengXian" w:hint="eastAsia"/>
+                <w:rFonts w:ascii="DengXian" w:eastAsia="DengXian" w:hAnsi="DengXian"/>
+                <w:b/>
+                <w:color w:val="000000"/>
+              </w:rPr>
+            </w:pPr>
+            <w:r>
+              <w:rPr>
+                <w:rFonts w:ascii="DengXian" w:eastAsia="DengXian" w:hAnsi="DengXian" w:hint="eastAsia"/>
+                <w:b/>
                 <w:color w:val="000000"/>
               </w:rPr>
               <w:t>Data</w:t>
+            </w:r>
+            <w:r>
+              <w:rPr>
+                <w:rFonts w:ascii="DengXian" w:eastAsia="DengXian" w:hAnsi="DengXian"/>
+                <w:b/>
+                <w:color w:val="000000"/>
+              </w:rPr>
+              <w:t xml:space="preserve"> </w:t>
+            </w:r>
+            <w:r>
+              <w:rPr>
+                <w:rFonts w:ascii="DengXian" w:eastAsia="DengXian" w:hAnsi="DengXian" w:hint="eastAsia"/>
+                <w:b/>
+                <w:color w:val="000000"/>
+              </w:rPr>
+              <w:t>Sources</w:t>
             </w:r>
           </w:p>
         </w:tc>
@@ -1452,13 +1599,15 @@
             <w:pPr>
               <w:jc w:val="center"/>
               <w:rPr>
-                <w:rFonts w:ascii="DengXian" w:eastAsia="DengXian" w:hAnsi="DengXian" w:hint="eastAsia"/>
-                <w:color w:val="000000"/>
-              </w:rPr>
-            </w:pPr>
-            <w:r>
-              <w:rPr>
-                <w:rFonts w:ascii="DengXian" w:eastAsia="DengXian" w:hAnsi="DengXian" w:hint="eastAsia"/>
+                <w:rFonts w:ascii="DengXian" w:eastAsia="DengXian" w:hAnsi="DengXian"/>
+                <w:b/>
+                <w:color w:val="000000"/>
+              </w:rPr>
+            </w:pPr>
+            <w:r>
+              <w:rPr>
+                <w:rFonts w:ascii="DengXian" w:eastAsia="DengXian" w:hAnsi="DengXian" w:hint="eastAsia"/>
+                <w:b/>
                 <w:color w:val="000000"/>
               </w:rPr>
               <w:t>Time(s)</w:t>
@@ -1475,13 +1624,15 @@
             <w:pPr>
               <w:jc w:val="center"/>
               <w:rPr>
-                <w:rFonts w:ascii="DengXian" w:eastAsia="DengXian" w:hAnsi="DengXian" w:hint="eastAsia"/>
-                <w:color w:val="000000"/>
-              </w:rPr>
-            </w:pPr>
-            <w:r>
-              <w:rPr>
-                <w:rFonts w:ascii="DengXian" w:eastAsia="DengXian" w:hAnsi="DengXian" w:hint="eastAsia"/>
+                <w:rFonts w:ascii="DengXian" w:eastAsia="DengXian" w:hAnsi="DengXian"/>
+                <w:b/>
+                <w:color w:val="000000"/>
+              </w:rPr>
+            </w:pPr>
+            <w:r>
+              <w:rPr>
+                <w:rFonts w:ascii="DengXian" w:eastAsia="DengXian" w:hAnsi="DengXian" w:hint="eastAsia"/>
+                <w:b/>
                 <w:color w:val="000000"/>
               </w:rPr>
               <w:t>Precision</w:t>
@@ -1498,13 +1649,15 @@
             <w:pPr>
               <w:jc w:val="center"/>
               <w:rPr>
-                <w:rFonts w:ascii="DengXian" w:eastAsia="DengXian" w:hAnsi="DengXian" w:hint="eastAsia"/>
-                <w:color w:val="000000"/>
-              </w:rPr>
-            </w:pPr>
-            <w:r>
-              <w:rPr>
-                <w:rFonts w:ascii="DengXian" w:eastAsia="DengXian" w:hAnsi="DengXian" w:hint="eastAsia"/>
+                <w:rFonts w:ascii="DengXian" w:eastAsia="DengXian" w:hAnsi="DengXian"/>
+                <w:b/>
+                <w:color w:val="000000"/>
+              </w:rPr>
+            </w:pPr>
+            <w:r>
+              <w:rPr>
+                <w:rFonts w:ascii="DengXian" w:eastAsia="DengXian" w:hAnsi="DengXian" w:hint="eastAsia"/>
+                <w:b/>
                 <w:color w:val="000000"/>
               </w:rPr>
               <w:t>Recall</w:t>
@@ -1521,13 +1674,15 @@
             <w:pPr>
               <w:jc w:val="center"/>
               <w:rPr>
-                <w:rFonts w:ascii="DengXian" w:eastAsia="DengXian" w:hAnsi="DengXian" w:hint="eastAsia"/>
-                <w:color w:val="000000"/>
-              </w:rPr>
-            </w:pPr>
-            <w:r>
-              <w:rPr>
-                <w:rFonts w:ascii="DengXian" w:eastAsia="DengXian" w:hAnsi="DengXian" w:hint="eastAsia"/>
+                <w:rFonts w:ascii="DengXian" w:eastAsia="DengXian" w:hAnsi="DengXian"/>
+                <w:b/>
+                <w:color w:val="000000"/>
+              </w:rPr>
+            </w:pPr>
+            <w:r>
+              <w:rPr>
+                <w:rFonts w:ascii="DengXian" w:eastAsia="DengXian" w:hAnsi="DengXian" w:hint="eastAsia"/>
+                <w:b/>
                 <w:color w:val="000000"/>
               </w:rPr>
               <w:t>F-measure</w:t>
@@ -1541,7 +1696,7 @@
         </w:trPr>
         <w:tc>
           <w:tcPr>
-            <w:tcW w:w="846" w:type="dxa"/>
+            <w:tcW w:w="1413" w:type="dxa"/>
             <w:vMerge w:val="restart"/>
             <w:vAlign w:val="center"/>
           </w:tcPr>
@@ -1549,7 +1704,7 @@
             <w:pPr>
               <w:jc w:val="center"/>
               <w:rPr>
-                <w:rFonts w:ascii="DengXian" w:eastAsia="DengXian" w:hAnsi="DengXian" w:hint="eastAsia"/>
+                <w:rFonts w:ascii="DengXian" w:eastAsia="DengXian" w:hAnsi="DengXian"/>
                 <w:color w:val="000000"/>
               </w:rPr>
             </w:pPr>
@@ -1564,7 +1719,7 @@
         </w:tc>
         <w:tc>
           <w:tcPr>
-            <w:tcW w:w="2126" w:type="dxa"/>
+            <w:tcW w:w="2562" w:type="dxa"/>
             <w:tcBorders>
               <w:bottom w:val="single" w:sz="4" w:space="0" w:color="auto"/>
             </w:tcBorders>
@@ -1574,7 +1729,7 @@
             <w:pPr>
               <w:jc w:val="center"/>
               <w:rPr>
-                <w:rFonts w:ascii="DengXian" w:eastAsia="DengXian" w:hAnsi="DengXian" w:hint="eastAsia"/>
+                <w:rFonts w:ascii="DengXian" w:eastAsia="DengXian" w:hAnsi="DengXian"/>
                 <w:color w:val="000000"/>
               </w:rPr>
             </w:pPr>
@@ -1599,7 +1754,7 @@
             <w:pPr>
               <w:jc w:val="center"/>
               <w:rPr>
-                <w:rFonts w:ascii="DengXian" w:eastAsia="DengXian" w:hAnsi="DengXian" w:hint="eastAsia"/>
+                <w:rFonts w:ascii="DengXian" w:eastAsia="DengXian" w:hAnsi="DengXian"/>
                 <w:color w:val="000000"/>
               </w:rPr>
             </w:pPr>
@@ -1624,7 +1779,7 @@
             <w:pPr>
               <w:jc w:val="center"/>
               <w:rPr>
-                <w:rFonts w:ascii="DengXian" w:eastAsia="DengXian" w:hAnsi="DengXian" w:hint="eastAsia"/>
+                <w:rFonts w:ascii="DengXian" w:eastAsia="DengXian" w:hAnsi="DengXian"/>
                 <w:color w:val="000000"/>
               </w:rPr>
             </w:pPr>
@@ -1649,7 +1804,7 @@
             <w:pPr>
               <w:jc w:val="center"/>
               <w:rPr>
-                <w:rFonts w:ascii="DengXian" w:eastAsia="DengXian" w:hAnsi="DengXian" w:hint="eastAsia"/>
+                <w:rFonts w:ascii="DengXian" w:eastAsia="DengXian" w:hAnsi="DengXian"/>
                 <w:color w:val="000000"/>
               </w:rPr>
             </w:pPr>
@@ -1674,7 +1829,7 @@
             <w:pPr>
               <w:jc w:val="center"/>
               <w:rPr>
-                <w:rFonts w:ascii="DengXian" w:eastAsia="DengXian" w:hAnsi="DengXian" w:hint="eastAsia"/>
+                <w:rFonts w:ascii="DengXian" w:eastAsia="DengXian" w:hAnsi="DengXian"/>
                 <w:color w:val="000000"/>
               </w:rPr>
             </w:pPr>
@@ -1694,7 +1849,7 @@
         </w:trPr>
         <w:tc>
           <w:tcPr>
-            <w:tcW w:w="846" w:type="dxa"/>
+            <w:tcW w:w="1413" w:type="dxa"/>
             <w:vMerge/>
             <w:vAlign w:val="center"/>
           </w:tcPr>
@@ -1703,16 +1858,15 @@
               <w:spacing w:line="276" w:lineRule="auto"/>
               <w:jc w:val="center"/>
               <w:rPr>
-                <w:rFonts w:hint="eastAsia"/>
-                <w:sz w:val="22"/>
-                <w:szCs w:val="22"/>
-              </w:rPr>
-            </w:pPr>
-          </w:p>
-        </w:tc>
-        <w:tc>
-          <w:tcPr>
-            <w:tcW w:w="2126" w:type="dxa"/>
+                <w:sz w:val="22"/>
+                <w:szCs w:val="22"/>
+              </w:rPr>
+            </w:pPr>
+          </w:p>
+        </w:tc>
+        <w:tc>
+          <w:tcPr>
+            <w:tcW w:w="2562" w:type="dxa"/>
             <w:shd w:val="clear" w:color="auto" w:fill="F2F2F2" w:themeFill="background1" w:themeFillShade="F2"/>
             <w:vAlign w:val="center"/>
           </w:tcPr>
@@ -1721,7 +1875,6 @@
               <w:spacing w:line="276" w:lineRule="auto"/>
               <w:jc w:val="center"/>
               <w:rPr>
-                <w:rFonts w:hint="eastAsia"/>
                 <w:sz w:val="22"/>
                 <w:szCs w:val="22"/>
               </w:rPr>
@@ -1748,7 +1901,6 @@
               <w:spacing w:line="276" w:lineRule="auto"/>
               <w:jc w:val="center"/>
               <w:rPr>
-                <w:rFonts w:hint="eastAsia"/>
                 <w:sz w:val="22"/>
                 <w:szCs w:val="22"/>
               </w:rPr>
@@ -1773,7 +1925,6 @@
               <w:spacing w:line="276" w:lineRule="auto"/>
               <w:jc w:val="center"/>
               <w:rPr>
-                <w:rFonts w:hint="eastAsia"/>
                 <w:sz w:val="22"/>
                 <w:szCs w:val="22"/>
               </w:rPr>
@@ -1798,7 +1949,6 @@
               <w:spacing w:line="276" w:lineRule="auto"/>
               <w:jc w:val="center"/>
               <w:rPr>
-                <w:rFonts w:hint="eastAsia"/>
                 <w:sz w:val="22"/>
                 <w:szCs w:val="22"/>
               </w:rPr>
@@ -1823,7 +1973,6 @@
               <w:spacing w:line="276" w:lineRule="auto"/>
               <w:jc w:val="center"/>
               <w:rPr>
-                <w:rFonts w:hint="eastAsia"/>
                 <w:sz w:val="22"/>
                 <w:szCs w:val="22"/>
               </w:rPr>
@@ -1844,7 +1993,7 @@
         </w:trPr>
         <w:tc>
           <w:tcPr>
-            <w:tcW w:w="846" w:type="dxa"/>
+            <w:tcW w:w="1413" w:type="dxa"/>
             <w:vMerge/>
             <w:vAlign w:val="center"/>
           </w:tcPr>
@@ -1853,16 +2002,15 @@
               <w:spacing w:line="276" w:lineRule="auto"/>
               <w:jc w:val="center"/>
               <w:rPr>
-                <w:rFonts w:hint="eastAsia"/>
-                <w:sz w:val="22"/>
-                <w:szCs w:val="22"/>
-              </w:rPr>
-            </w:pPr>
-          </w:p>
-        </w:tc>
-        <w:tc>
-          <w:tcPr>
-            <w:tcW w:w="2126" w:type="dxa"/>
+                <w:sz w:val="22"/>
+                <w:szCs w:val="22"/>
+              </w:rPr>
+            </w:pPr>
+          </w:p>
+        </w:tc>
+        <w:tc>
+          <w:tcPr>
+            <w:tcW w:w="2562" w:type="dxa"/>
             <w:tcBorders>
               <w:bottom w:val="single" w:sz="4" w:space="0" w:color="auto"/>
             </w:tcBorders>
@@ -1873,7 +2021,6 @@
               <w:spacing w:line="276" w:lineRule="auto"/>
               <w:jc w:val="center"/>
               <w:rPr>
-                <w:rFonts w:hint="eastAsia"/>
                 <w:sz w:val="22"/>
                 <w:szCs w:val="22"/>
               </w:rPr>
@@ -1900,7 +2047,6 @@
               <w:spacing w:line="276" w:lineRule="auto"/>
               <w:jc w:val="center"/>
               <w:rPr>
-                <w:rFonts w:hint="eastAsia"/>
                 <w:sz w:val="22"/>
                 <w:szCs w:val="22"/>
               </w:rPr>
@@ -1927,7 +2073,6 @@
               <w:spacing w:line="276" w:lineRule="auto"/>
               <w:jc w:val="center"/>
               <w:rPr>
-                <w:rFonts w:hint="eastAsia"/>
                 <w:sz w:val="22"/>
                 <w:szCs w:val="22"/>
               </w:rPr>
@@ -1954,7 +2099,6 @@
               <w:spacing w:line="276" w:lineRule="auto"/>
               <w:jc w:val="center"/>
               <w:rPr>
-                <w:rFonts w:hint="eastAsia"/>
                 <w:sz w:val="22"/>
                 <w:szCs w:val="22"/>
               </w:rPr>
@@ -1981,7 +2125,6 @@
               <w:spacing w:line="276" w:lineRule="auto"/>
               <w:jc w:val="center"/>
               <w:rPr>
-                <w:rFonts w:hint="eastAsia"/>
                 <w:sz w:val="22"/>
                 <w:szCs w:val="22"/>
               </w:rPr>
@@ -2002,7 +2145,7 @@
         </w:trPr>
         <w:tc>
           <w:tcPr>
-            <w:tcW w:w="846" w:type="dxa"/>
+            <w:tcW w:w="1413" w:type="dxa"/>
             <w:vMerge/>
             <w:vAlign w:val="center"/>
           </w:tcPr>
@@ -2011,16 +2154,15 @@
               <w:spacing w:line="276" w:lineRule="auto"/>
               <w:jc w:val="center"/>
               <w:rPr>
-                <w:rFonts w:hint="eastAsia"/>
-                <w:sz w:val="22"/>
-                <w:szCs w:val="22"/>
-              </w:rPr>
-            </w:pPr>
-          </w:p>
-        </w:tc>
-        <w:tc>
-          <w:tcPr>
-            <w:tcW w:w="2126" w:type="dxa"/>
+                <w:sz w:val="22"/>
+                <w:szCs w:val="22"/>
+              </w:rPr>
+            </w:pPr>
+          </w:p>
+        </w:tc>
+        <w:tc>
+          <w:tcPr>
+            <w:tcW w:w="2562" w:type="dxa"/>
             <w:shd w:val="clear" w:color="auto" w:fill="F2F2F2" w:themeFill="background1" w:themeFillShade="F2"/>
             <w:vAlign w:val="center"/>
           </w:tcPr>
@@ -2029,7 +2171,6 @@
               <w:spacing w:line="276" w:lineRule="auto"/>
               <w:jc w:val="center"/>
               <w:rPr>
-                <w:rFonts w:hint="eastAsia"/>
                 <w:sz w:val="22"/>
                 <w:szCs w:val="22"/>
               </w:rPr>
@@ -2063,7 +2204,6 @@
               <w:spacing w:line="276" w:lineRule="auto"/>
               <w:jc w:val="center"/>
               <w:rPr>
-                <w:rFonts w:hint="eastAsia"/>
                 <w:sz w:val="22"/>
                 <w:szCs w:val="22"/>
               </w:rPr>
@@ -2088,7 +2228,6 @@
               <w:spacing w:line="276" w:lineRule="auto"/>
               <w:jc w:val="center"/>
               <w:rPr>
-                <w:rFonts w:hint="eastAsia"/>
                 <w:sz w:val="22"/>
                 <w:szCs w:val="22"/>
               </w:rPr>
@@ -2113,7 +2252,6 @@
               <w:spacing w:line="276" w:lineRule="auto"/>
               <w:jc w:val="center"/>
               <w:rPr>
-                <w:rFonts w:hint="eastAsia"/>
                 <w:sz w:val="22"/>
                 <w:szCs w:val="22"/>
               </w:rPr>
@@ -2138,7 +2276,6 @@
               <w:spacing w:line="276" w:lineRule="auto"/>
               <w:jc w:val="center"/>
               <w:rPr>
-                <w:rFonts w:hint="eastAsia"/>
                 <w:sz w:val="22"/>
                 <w:szCs w:val="22"/>
               </w:rPr>
@@ -2159,7 +2296,7 @@
         </w:trPr>
         <w:tc>
           <w:tcPr>
-            <w:tcW w:w="846" w:type="dxa"/>
+            <w:tcW w:w="1413" w:type="dxa"/>
             <w:vMerge w:val="restart"/>
             <w:vAlign w:val="center"/>
           </w:tcPr>
@@ -2167,7 +2304,7 @@
             <w:pPr>
               <w:jc w:val="center"/>
               <w:rPr>
-                <w:rFonts w:ascii="DengXian" w:eastAsia="DengXian" w:hAnsi="DengXian" w:hint="eastAsia"/>
+                <w:rFonts w:ascii="DengXian" w:eastAsia="DengXian" w:hAnsi="DengXian"/>
                 <w:color w:val="000000"/>
               </w:rPr>
             </w:pPr>
@@ -2182,7 +2319,7 @@
         </w:tc>
         <w:tc>
           <w:tcPr>
-            <w:tcW w:w="2126" w:type="dxa"/>
+            <w:tcW w:w="2562" w:type="dxa"/>
             <w:tcBorders>
               <w:bottom w:val="single" w:sz="4" w:space="0" w:color="auto"/>
             </w:tcBorders>
@@ -2192,7 +2329,7 @@
             <w:pPr>
               <w:jc w:val="center"/>
               <w:rPr>
-                <w:rFonts w:ascii="DengXian" w:eastAsia="DengXian" w:hAnsi="DengXian" w:hint="eastAsia"/>
+                <w:rFonts w:ascii="DengXian" w:eastAsia="DengXian" w:hAnsi="DengXian"/>
                 <w:color w:val="000000"/>
               </w:rPr>
             </w:pPr>
@@ -2217,7 +2354,7 @@
             <w:pPr>
               <w:jc w:val="center"/>
               <w:rPr>
-                <w:rFonts w:ascii="DengXian" w:eastAsia="DengXian" w:hAnsi="DengXian" w:hint="eastAsia"/>
+                <w:rFonts w:ascii="DengXian" w:eastAsia="DengXian" w:hAnsi="DengXian"/>
                 <w:color w:val="000000"/>
               </w:rPr>
             </w:pPr>
@@ -2242,7 +2379,7 @@
             <w:pPr>
               <w:jc w:val="center"/>
               <w:rPr>
-                <w:rFonts w:ascii="DengXian" w:eastAsia="DengXian" w:hAnsi="DengXian" w:hint="eastAsia"/>
+                <w:rFonts w:ascii="DengXian" w:eastAsia="DengXian" w:hAnsi="DengXian"/>
                 <w:color w:val="000000"/>
               </w:rPr>
             </w:pPr>
@@ -2267,7 +2404,7 @@
             <w:pPr>
               <w:jc w:val="center"/>
               <w:rPr>
-                <w:rFonts w:ascii="DengXian" w:eastAsia="DengXian" w:hAnsi="DengXian" w:hint="eastAsia"/>
+                <w:rFonts w:ascii="DengXian" w:eastAsia="DengXian" w:hAnsi="DengXian"/>
                 <w:color w:val="000000"/>
               </w:rPr>
             </w:pPr>
@@ -2292,7 +2429,7 @@
             <w:pPr>
               <w:jc w:val="center"/>
               <w:rPr>
-                <w:rFonts w:ascii="DengXian" w:eastAsia="DengXian" w:hAnsi="DengXian" w:hint="eastAsia"/>
+                <w:rFonts w:ascii="DengXian" w:eastAsia="DengXian" w:hAnsi="DengXian"/>
                 <w:color w:val="000000"/>
               </w:rPr>
             </w:pPr>
@@ -2312,7 +2449,7 @@
         </w:trPr>
         <w:tc>
           <w:tcPr>
-            <w:tcW w:w="846" w:type="dxa"/>
+            <w:tcW w:w="1413" w:type="dxa"/>
             <w:vMerge/>
             <w:vAlign w:val="center"/>
           </w:tcPr>
@@ -2321,16 +2458,15 @@
               <w:spacing w:line="276" w:lineRule="auto"/>
               <w:jc w:val="center"/>
               <w:rPr>
-                <w:rFonts w:hint="eastAsia"/>
-                <w:sz w:val="22"/>
-                <w:szCs w:val="22"/>
-              </w:rPr>
-            </w:pPr>
-          </w:p>
-        </w:tc>
-        <w:tc>
-          <w:tcPr>
-            <w:tcW w:w="2126" w:type="dxa"/>
+                <w:sz w:val="22"/>
+                <w:szCs w:val="22"/>
+              </w:rPr>
+            </w:pPr>
+          </w:p>
+        </w:tc>
+        <w:tc>
+          <w:tcPr>
+            <w:tcW w:w="2562" w:type="dxa"/>
             <w:shd w:val="clear" w:color="auto" w:fill="F2F2F2" w:themeFill="background1" w:themeFillShade="F2"/>
             <w:vAlign w:val="center"/>
           </w:tcPr>
@@ -2339,7 +2475,6 @@
               <w:spacing w:line="276" w:lineRule="auto"/>
               <w:jc w:val="center"/>
               <w:rPr>
-                <w:rFonts w:hint="eastAsia"/>
                 <w:sz w:val="22"/>
                 <w:szCs w:val="22"/>
               </w:rPr>
@@ -2366,7 +2501,6 @@
               <w:spacing w:line="276" w:lineRule="auto"/>
               <w:jc w:val="center"/>
               <w:rPr>
-                <w:rFonts w:hint="eastAsia"/>
                 <w:sz w:val="22"/>
                 <w:szCs w:val="22"/>
               </w:rPr>
@@ -2391,7 +2525,6 @@
               <w:spacing w:line="276" w:lineRule="auto"/>
               <w:jc w:val="center"/>
               <w:rPr>
-                <w:rFonts w:hint="eastAsia"/>
                 <w:sz w:val="22"/>
                 <w:szCs w:val="22"/>
               </w:rPr>
@@ -2416,7 +2549,6 @@
               <w:spacing w:line="276" w:lineRule="auto"/>
               <w:jc w:val="center"/>
               <w:rPr>
-                <w:rFonts w:hint="eastAsia"/>
                 <w:sz w:val="22"/>
                 <w:szCs w:val="22"/>
               </w:rPr>
@@ -2441,7 +2573,6 @@
               <w:spacing w:line="276" w:lineRule="auto"/>
               <w:jc w:val="center"/>
               <w:rPr>
-                <w:rFonts w:hint="eastAsia"/>
                 <w:sz w:val="22"/>
                 <w:szCs w:val="22"/>
               </w:rPr>
@@ -2462,7 +2593,7 @@
         </w:trPr>
         <w:tc>
           <w:tcPr>
-            <w:tcW w:w="846" w:type="dxa"/>
+            <w:tcW w:w="1413" w:type="dxa"/>
             <w:vMerge/>
             <w:vAlign w:val="center"/>
           </w:tcPr>
@@ -2471,16 +2602,15 @@
               <w:spacing w:line="276" w:lineRule="auto"/>
               <w:jc w:val="center"/>
               <w:rPr>
-                <w:rFonts w:hint="eastAsia"/>
-                <w:sz w:val="22"/>
-                <w:szCs w:val="22"/>
-              </w:rPr>
-            </w:pPr>
-          </w:p>
-        </w:tc>
-        <w:tc>
-          <w:tcPr>
-            <w:tcW w:w="2126" w:type="dxa"/>
+                <w:sz w:val="22"/>
+                <w:szCs w:val="22"/>
+              </w:rPr>
+            </w:pPr>
+          </w:p>
+        </w:tc>
+        <w:tc>
+          <w:tcPr>
+            <w:tcW w:w="2562" w:type="dxa"/>
             <w:tcBorders>
               <w:bottom w:val="single" w:sz="4" w:space="0" w:color="auto"/>
             </w:tcBorders>
@@ -2491,7 +2621,6 @@
               <w:spacing w:line="276" w:lineRule="auto"/>
               <w:jc w:val="center"/>
               <w:rPr>
-                <w:rFonts w:hint="eastAsia"/>
                 <w:sz w:val="22"/>
                 <w:szCs w:val="22"/>
               </w:rPr>
@@ -2518,7 +2647,6 @@
               <w:spacing w:line="276" w:lineRule="auto"/>
               <w:jc w:val="center"/>
               <w:rPr>
-                <w:rFonts w:hint="eastAsia"/>
                 <w:sz w:val="22"/>
                 <w:szCs w:val="22"/>
               </w:rPr>
@@ -2545,7 +2673,6 @@
               <w:spacing w:line="276" w:lineRule="auto"/>
               <w:jc w:val="center"/>
               <w:rPr>
-                <w:rFonts w:hint="eastAsia"/>
                 <w:sz w:val="22"/>
                 <w:szCs w:val="22"/>
               </w:rPr>
@@ -2572,7 +2699,6 @@
               <w:spacing w:line="276" w:lineRule="auto"/>
               <w:jc w:val="center"/>
               <w:rPr>
-                <w:rFonts w:hint="eastAsia"/>
                 <w:sz w:val="22"/>
                 <w:szCs w:val="22"/>
               </w:rPr>
@@ -2599,7 +2725,6 @@
               <w:spacing w:line="276" w:lineRule="auto"/>
               <w:jc w:val="center"/>
               <w:rPr>
-                <w:rFonts w:hint="eastAsia"/>
                 <w:sz w:val="22"/>
                 <w:szCs w:val="22"/>
               </w:rPr>
@@ -2620,7 +2745,7 @@
         </w:trPr>
         <w:tc>
           <w:tcPr>
-            <w:tcW w:w="846" w:type="dxa"/>
+            <w:tcW w:w="1413" w:type="dxa"/>
             <w:vMerge/>
             <w:vAlign w:val="center"/>
           </w:tcPr>
@@ -2629,16 +2754,15 @@
               <w:spacing w:line="276" w:lineRule="auto"/>
               <w:jc w:val="center"/>
               <w:rPr>
-                <w:rFonts w:hint="eastAsia"/>
-                <w:sz w:val="22"/>
-                <w:szCs w:val="22"/>
-              </w:rPr>
-            </w:pPr>
-          </w:p>
-        </w:tc>
-        <w:tc>
-          <w:tcPr>
-            <w:tcW w:w="2126" w:type="dxa"/>
+                <w:sz w:val="22"/>
+                <w:szCs w:val="22"/>
+              </w:rPr>
+            </w:pPr>
+          </w:p>
+        </w:tc>
+        <w:tc>
+          <w:tcPr>
+            <w:tcW w:w="2562" w:type="dxa"/>
             <w:shd w:val="clear" w:color="auto" w:fill="F2F2F2" w:themeFill="background1" w:themeFillShade="F2"/>
             <w:vAlign w:val="center"/>
           </w:tcPr>
@@ -2647,7 +2771,6 @@
               <w:spacing w:line="276" w:lineRule="auto"/>
               <w:jc w:val="center"/>
               <w:rPr>
-                <w:rFonts w:hint="eastAsia"/>
                 <w:sz w:val="22"/>
                 <w:szCs w:val="22"/>
               </w:rPr>
@@ -2681,7 +2804,6 @@
               <w:spacing w:line="276" w:lineRule="auto"/>
               <w:jc w:val="center"/>
               <w:rPr>
-                <w:rFonts w:hint="eastAsia"/>
                 <w:sz w:val="22"/>
                 <w:szCs w:val="22"/>
               </w:rPr>
@@ -2706,7 +2828,6 @@
               <w:spacing w:line="276" w:lineRule="auto"/>
               <w:jc w:val="center"/>
               <w:rPr>
-                <w:rFonts w:hint="eastAsia"/>
                 <w:sz w:val="22"/>
                 <w:szCs w:val="22"/>
               </w:rPr>
@@ -2731,7 +2852,6 @@
               <w:spacing w:line="276" w:lineRule="auto"/>
               <w:jc w:val="center"/>
               <w:rPr>
-                <w:rFonts w:hint="eastAsia"/>
                 <w:sz w:val="22"/>
                 <w:szCs w:val="22"/>
               </w:rPr>
@@ -2756,7 +2876,6 @@
               <w:spacing w:line="276" w:lineRule="auto"/>
               <w:jc w:val="center"/>
               <w:rPr>
-                <w:rFonts w:hint="eastAsia"/>
                 <w:sz w:val="22"/>
                 <w:szCs w:val="22"/>
               </w:rPr>
@@ -2777,7 +2896,7 @@
         </w:trPr>
         <w:tc>
           <w:tcPr>
-            <w:tcW w:w="846" w:type="dxa"/>
+            <w:tcW w:w="1413" w:type="dxa"/>
             <w:vMerge w:val="restart"/>
             <w:vAlign w:val="center"/>
           </w:tcPr>
@@ -2785,7 +2904,7 @@
             <w:pPr>
               <w:jc w:val="center"/>
               <w:rPr>
-                <w:rFonts w:ascii="DengXian" w:eastAsia="DengXian" w:hAnsi="DengXian" w:hint="eastAsia"/>
+                <w:rFonts w:ascii="DengXian" w:eastAsia="DengXian" w:hAnsi="DengXian"/>
                 <w:color w:val="000000"/>
               </w:rPr>
             </w:pPr>
@@ -2800,7 +2919,7 @@
         </w:tc>
         <w:tc>
           <w:tcPr>
-            <w:tcW w:w="2126" w:type="dxa"/>
+            <w:tcW w:w="2562" w:type="dxa"/>
             <w:tcBorders>
               <w:bottom w:val="single" w:sz="4" w:space="0" w:color="auto"/>
             </w:tcBorders>
@@ -2810,7 +2929,7 @@
             <w:pPr>
               <w:jc w:val="center"/>
               <w:rPr>
-                <w:rFonts w:ascii="DengXian" w:eastAsia="DengXian" w:hAnsi="DengXian" w:hint="eastAsia"/>
+                <w:rFonts w:ascii="DengXian" w:eastAsia="DengXian" w:hAnsi="DengXian"/>
                 <w:color w:val="000000"/>
               </w:rPr>
             </w:pPr>
@@ -2835,7 +2954,7 @@
             <w:pPr>
               <w:jc w:val="center"/>
               <w:rPr>
-                <w:rFonts w:ascii="DengXian" w:eastAsia="DengXian" w:hAnsi="DengXian" w:hint="eastAsia"/>
+                <w:rFonts w:ascii="DengXian" w:eastAsia="DengXian" w:hAnsi="DengXian"/>
                 <w:color w:val="000000"/>
               </w:rPr>
             </w:pPr>
@@ -2860,7 +2979,7 @@
             <w:pPr>
               <w:jc w:val="center"/>
               <w:rPr>
-                <w:rFonts w:ascii="DengXian" w:eastAsia="DengXian" w:hAnsi="DengXian" w:hint="eastAsia"/>
+                <w:rFonts w:ascii="DengXian" w:eastAsia="DengXian" w:hAnsi="DengXian"/>
                 <w:color w:val="000000"/>
               </w:rPr>
             </w:pPr>
@@ -2885,7 +3004,7 @@
             <w:pPr>
               <w:jc w:val="center"/>
               <w:rPr>
-                <w:rFonts w:ascii="DengXian" w:eastAsia="DengXian" w:hAnsi="DengXian" w:hint="eastAsia"/>
+                <w:rFonts w:ascii="DengXian" w:eastAsia="DengXian" w:hAnsi="DengXian"/>
                 <w:color w:val="000000"/>
               </w:rPr>
             </w:pPr>
@@ -2910,7 +3029,7 @@
             <w:pPr>
               <w:jc w:val="center"/>
               <w:rPr>
-                <w:rFonts w:ascii="DengXian" w:eastAsia="DengXian" w:hAnsi="DengXian" w:hint="eastAsia"/>
+                <w:rFonts w:ascii="DengXian" w:eastAsia="DengXian" w:hAnsi="DengXian"/>
                 <w:color w:val="000000"/>
               </w:rPr>
             </w:pPr>
@@ -2930,7 +3049,7 @@
         </w:trPr>
         <w:tc>
           <w:tcPr>
-            <w:tcW w:w="846" w:type="dxa"/>
+            <w:tcW w:w="1413" w:type="dxa"/>
             <w:vMerge/>
             <w:vAlign w:val="center"/>
           </w:tcPr>
@@ -2939,16 +3058,15 @@
               <w:spacing w:line="276" w:lineRule="auto"/>
               <w:jc w:val="center"/>
               <w:rPr>
-                <w:rFonts w:hint="eastAsia"/>
-                <w:sz w:val="22"/>
-                <w:szCs w:val="22"/>
-              </w:rPr>
-            </w:pPr>
-          </w:p>
-        </w:tc>
-        <w:tc>
-          <w:tcPr>
-            <w:tcW w:w="2126" w:type="dxa"/>
+                <w:sz w:val="22"/>
+                <w:szCs w:val="22"/>
+              </w:rPr>
+            </w:pPr>
+          </w:p>
+        </w:tc>
+        <w:tc>
+          <w:tcPr>
+            <w:tcW w:w="2562" w:type="dxa"/>
             <w:shd w:val="clear" w:color="auto" w:fill="F2F2F2" w:themeFill="background1" w:themeFillShade="F2"/>
             <w:vAlign w:val="center"/>
           </w:tcPr>
@@ -2957,7 +3075,6 @@
               <w:spacing w:line="276" w:lineRule="auto"/>
               <w:jc w:val="center"/>
               <w:rPr>
-                <w:rFonts w:hint="eastAsia"/>
                 <w:sz w:val="22"/>
                 <w:szCs w:val="22"/>
               </w:rPr>
@@ -2984,7 +3101,6 @@
               <w:spacing w:line="276" w:lineRule="auto"/>
               <w:jc w:val="center"/>
               <w:rPr>
-                <w:rFonts w:hint="eastAsia"/>
                 <w:sz w:val="22"/>
                 <w:szCs w:val="22"/>
               </w:rPr>
@@ -3009,7 +3125,6 @@
               <w:spacing w:line="276" w:lineRule="auto"/>
               <w:jc w:val="center"/>
               <w:rPr>
-                <w:rFonts w:hint="eastAsia"/>
                 <w:sz w:val="22"/>
                 <w:szCs w:val="22"/>
               </w:rPr>
@@ -3034,7 +3149,6 @@
               <w:spacing w:line="276" w:lineRule="auto"/>
               <w:jc w:val="center"/>
               <w:rPr>
-                <w:rFonts w:hint="eastAsia"/>
                 <w:sz w:val="22"/>
                 <w:szCs w:val="22"/>
               </w:rPr>
@@ -3059,7 +3173,6 @@
               <w:spacing w:line="276" w:lineRule="auto"/>
               <w:jc w:val="center"/>
               <w:rPr>
-                <w:rFonts w:hint="eastAsia"/>
                 <w:sz w:val="22"/>
                 <w:szCs w:val="22"/>
               </w:rPr>
@@ -3080,7 +3193,7 @@
         </w:trPr>
         <w:tc>
           <w:tcPr>
-            <w:tcW w:w="846" w:type="dxa"/>
+            <w:tcW w:w="1413" w:type="dxa"/>
             <w:vMerge/>
             <w:vAlign w:val="center"/>
           </w:tcPr>
@@ -3089,16 +3202,15 @@
               <w:spacing w:line="276" w:lineRule="auto"/>
               <w:jc w:val="center"/>
               <w:rPr>
-                <w:rFonts w:hint="eastAsia"/>
-                <w:sz w:val="22"/>
-                <w:szCs w:val="22"/>
-              </w:rPr>
-            </w:pPr>
-          </w:p>
-        </w:tc>
-        <w:tc>
-          <w:tcPr>
-            <w:tcW w:w="2126" w:type="dxa"/>
+                <w:sz w:val="22"/>
+                <w:szCs w:val="22"/>
+              </w:rPr>
+            </w:pPr>
+          </w:p>
+        </w:tc>
+        <w:tc>
+          <w:tcPr>
+            <w:tcW w:w="2562" w:type="dxa"/>
             <w:tcBorders>
               <w:bottom w:val="single" w:sz="4" w:space="0" w:color="auto"/>
             </w:tcBorders>
@@ -3109,7 +3221,6 @@
               <w:spacing w:line="276" w:lineRule="auto"/>
               <w:jc w:val="center"/>
               <w:rPr>
-                <w:rFonts w:hint="eastAsia"/>
                 <w:sz w:val="22"/>
                 <w:szCs w:val="22"/>
               </w:rPr>
@@ -3136,7 +3247,6 @@
               <w:spacing w:line="276" w:lineRule="auto"/>
               <w:jc w:val="center"/>
               <w:rPr>
-                <w:rFonts w:hint="eastAsia"/>
                 <w:sz w:val="22"/>
                 <w:szCs w:val="22"/>
               </w:rPr>
@@ -3163,7 +3273,6 @@
               <w:spacing w:line="276" w:lineRule="auto"/>
               <w:jc w:val="center"/>
               <w:rPr>
-                <w:rFonts w:hint="eastAsia"/>
                 <w:sz w:val="22"/>
                 <w:szCs w:val="22"/>
               </w:rPr>
@@ -3190,7 +3299,6 @@
               <w:spacing w:line="276" w:lineRule="auto"/>
               <w:jc w:val="center"/>
               <w:rPr>
-                <w:rFonts w:hint="eastAsia"/>
                 <w:sz w:val="22"/>
                 <w:szCs w:val="22"/>
               </w:rPr>
@@ -3217,7 +3325,6 @@
               <w:spacing w:line="276" w:lineRule="auto"/>
               <w:jc w:val="center"/>
               <w:rPr>
-                <w:rFonts w:hint="eastAsia"/>
                 <w:sz w:val="22"/>
                 <w:szCs w:val="22"/>
               </w:rPr>
@@ -3238,7 +3345,7 @@
         </w:trPr>
         <w:tc>
           <w:tcPr>
-            <w:tcW w:w="846" w:type="dxa"/>
+            <w:tcW w:w="1413" w:type="dxa"/>
             <w:vMerge/>
             <w:vAlign w:val="center"/>
           </w:tcPr>
@@ -3247,16 +3354,15 @@
               <w:spacing w:line="276" w:lineRule="auto"/>
               <w:jc w:val="center"/>
               <w:rPr>
-                <w:rFonts w:hint="eastAsia"/>
-                <w:sz w:val="22"/>
-                <w:szCs w:val="22"/>
-              </w:rPr>
-            </w:pPr>
-          </w:p>
-        </w:tc>
-        <w:tc>
-          <w:tcPr>
-            <w:tcW w:w="2126" w:type="dxa"/>
+                <w:sz w:val="22"/>
+                <w:szCs w:val="22"/>
+              </w:rPr>
+            </w:pPr>
+          </w:p>
+        </w:tc>
+        <w:tc>
+          <w:tcPr>
+            <w:tcW w:w="2562" w:type="dxa"/>
             <w:shd w:val="clear" w:color="auto" w:fill="F2F2F2" w:themeFill="background1" w:themeFillShade="F2"/>
             <w:vAlign w:val="center"/>
           </w:tcPr>
@@ -3265,7 +3371,6 @@
               <w:spacing w:line="276" w:lineRule="auto"/>
               <w:jc w:val="center"/>
               <w:rPr>
-                <w:rFonts w:hint="eastAsia"/>
                 <w:sz w:val="22"/>
                 <w:szCs w:val="22"/>
               </w:rPr>
@@ -3299,7 +3404,6 @@
               <w:spacing w:line="276" w:lineRule="auto"/>
               <w:jc w:val="center"/>
               <w:rPr>
-                <w:rFonts w:hint="eastAsia"/>
                 <w:sz w:val="22"/>
                 <w:szCs w:val="22"/>
               </w:rPr>
@@ -3324,7 +3428,6 @@
               <w:spacing w:line="276" w:lineRule="auto"/>
               <w:jc w:val="center"/>
               <w:rPr>
-                <w:rFonts w:hint="eastAsia"/>
                 <w:sz w:val="22"/>
                 <w:szCs w:val="22"/>
               </w:rPr>
@@ -3349,7 +3452,6 @@
               <w:spacing w:line="276" w:lineRule="auto"/>
               <w:jc w:val="center"/>
               <w:rPr>
-                <w:rFonts w:hint="eastAsia"/>
                 <w:sz w:val="22"/>
                 <w:szCs w:val="22"/>
               </w:rPr>
@@ -3374,7 +3476,6 @@
               <w:spacing w:line="276" w:lineRule="auto"/>
               <w:jc w:val="center"/>
               <w:rPr>
-                <w:rFonts w:hint="eastAsia"/>
                 <w:sz w:val="22"/>
                 <w:szCs w:val="22"/>
               </w:rPr>
@@ -3398,12 +3499,10 @@
           <w:szCs w:val="22"/>
         </w:rPr>
       </w:pPr>
-      <w:bookmarkStart w:id="0" w:name="_GoBack"/>
-      <w:bookmarkEnd w:id="0"/>
     </w:p>
     <w:sectPr>
       <w:pgSz w:w="11900" w:h="16840"/>
-      <w:pgMar w:top="1134" w:right="1304" w:bottom="1134" w:left="1304" w:header="851" w:footer="992" w:gutter="0"/>
+      <w:pgMar w:top="1021" w:right="1191" w:bottom="1021" w:left="1191" w:header="851" w:footer="992" w:gutter="0"/>
       <w:cols w:space="425"/>
       <w:docGrid w:type="lines" w:linePitch="312"/>
     </w:sectPr>

</xml_diff>